<commit_message>
Dodělávky a dokumentace kromě Monte Carla
</commit_message>
<xml_diff>
--- a/6 - Generatory/6.docx
+++ b/6 - Generatory/6.docx
@@ -4,406 +4,339 @@
   <w:body>
     <w:p>
       <w:pPr>
-        <w:pStyle w:val="Heading1"/>
+        <w:pStyle w:val="Nadpis1"/>
       </w:pPr>
       <w:r>
-        <w:t xml:space="preserve">6. </w:t>
-      </w:r>
-      <w:proofErr w:type="spellStart"/>
-      <w:r>
-        <w:t>Generování</w:t>
-      </w:r>
-      <w:proofErr w:type="spellEnd"/>
-      <w:r>
-        <w:t xml:space="preserve"> </w:t>
-      </w:r>
-      <w:proofErr w:type="spellStart"/>
-      <w:r>
-        <w:t>náhodných</w:t>
-      </w:r>
-      <w:proofErr w:type="spellEnd"/>
-      <w:r>
-        <w:t xml:space="preserve"> </w:t>
-      </w:r>
-      <w:proofErr w:type="spellStart"/>
-      <w:r>
-        <w:t>čísel</w:t>
-      </w:r>
-      <w:proofErr w:type="spellEnd"/>
-      <w:r>
-        <w:t xml:space="preserve"> a </w:t>
-      </w:r>
-      <w:proofErr w:type="spellStart"/>
-      <w:r>
-        <w:t>testování</w:t>
-      </w:r>
-      <w:proofErr w:type="spellEnd"/>
-      <w:r>
-        <w:t xml:space="preserve"> </w:t>
-      </w:r>
-      <w:proofErr w:type="spellStart"/>
-      <w:r>
-        <w:t>generátorů</w:t>
-      </w:r>
-      <w:proofErr w:type="spellEnd"/>
-      <w:r>
-        <w:t xml:space="preserve"> </w:t>
+        <w:t xml:space="preserve">6. Generování náhodných čísel a testování generátorů </w:t>
       </w:r>
     </w:p>
     <w:p>
       <w:pPr>
-        <w:pStyle w:val="Heading2"/>
+        <w:pStyle w:val="Nadpis2"/>
       </w:pPr>
-      <w:proofErr w:type="spellStart"/>
-      <w:r>
-        <w:t>Zadání</w:t>
-      </w:r>
-      <w:proofErr w:type="spellEnd"/>
-      <w:r>
-        <w:t xml:space="preserve">: </w:t>
+      <w:r>
+        <w:t xml:space="preserve">Zadání: </w:t>
       </w:r>
     </w:p>
     <w:p>
-      <w:proofErr w:type="spellStart"/>
-      <w:r>
-        <w:t>Tento</w:t>
-      </w:r>
-      <w:proofErr w:type="spellEnd"/>
-      <w:r>
-        <w:t xml:space="preserve"> </w:t>
-      </w:r>
-      <w:proofErr w:type="spellStart"/>
-      <w:r>
-        <w:t>úkol</w:t>
-      </w:r>
-      <w:proofErr w:type="spellEnd"/>
-      <w:r>
-        <w:t xml:space="preserve"> </w:t>
-      </w:r>
-      <w:proofErr w:type="spellStart"/>
-      <w:r>
-        <w:t>bude</w:t>
-      </w:r>
-      <w:proofErr w:type="spellEnd"/>
-      <w:r>
-        <w:t xml:space="preserve"> </w:t>
-      </w:r>
-      <w:proofErr w:type="spellStart"/>
-      <w:r>
-        <w:t>poněkud</w:t>
-      </w:r>
-      <w:proofErr w:type="spellEnd"/>
-      <w:r>
-        <w:t xml:space="preserve"> </w:t>
-      </w:r>
-      <w:proofErr w:type="spellStart"/>
-      <w:r>
-        <w:t>kreativnější</w:t>
-      </w:r>
-      <w:proofErr w:type="spellEnd"/>
-      <w:r>
-        <w:t xml:space="preserve"> </w:t>
-      </w:r>
-      <w:proofErr w:type="spellStart"/>
-      <w:r>
-        <w:t>charakteru</w:t>
-      </w:r>
-      <w:proofErr w:type="spellEnd"/>
-      <w:r>
-        <w:t xml:space="preserve">. </w:t>
-      </w:r>
-      <w:proofErr w:type="spellStart"/>
-      <w:r>
-        <w:t>Vaším</w:t>
-      </w:r>
-      <w:proofErr w:type="spellEnd"/>
-      <w:r>
-        <w:t xml:space="preserve"> </w:t>
-      </w:r>
-      <w:proofErr w:type="spellStart"/>
-      <w:r>
-        <w:t>úkolem</w:t>
-      </w:r>
-      <w:proofErr w:type="spellEnd"/>
-      <w:r>
-        <w:t xml:space="preserve"> je </w:t>
-      </w:r>
-      <w:proofErr w:type="spellStart"/>
-      <w:r>
-        <w:t>vytvořit</w:t>
-      </w:r>
-      <w:proofErr w:type="spellEnd"/>
-      <w:r>
-        <w:t xml:space="preserve"> </w:t>
-      </w:r>
-      <w:proofErr w:type="spellStart"/>
-      <w:r>
-        <w:t>vlastní</w:t>
-      </w:r>
-      <w:proofErr w:type="spellEnd"/>
-      <w:r>
-        <w:t xml:space="preserve"> </w:t>
-      </w:r>
-      <w:proofErr w:type="spellStart"/>
-      <w:r>
-        <w:t>generátor</w:t>
-      </w:r>
-      <w:proofErr w:type="spellEnd"/>
-      <w:r>
-        <w:t xml:space="preserve"> </w:t>
-      </w:r>
-      <w:proofErr w:type="spellStart"/>
-      <w:r>
-        <w:t>semínka</w:t>
-      </w:r>
-      <w:proofErr w:type="spellEnd"/>
-      <w:r>
-        <w:t xml:space="preserve"> do </w:t>
-      </w:r>
-      <w:proofErr w:type="spellStart"/>
-      <w:r>
-        <w:t>pseudonáhodných</w:t>
-      </w:r>
-      <w:proofErr w:type="spellEnd"/>
-      <w:r>
-        <w:t xml:space="preserve"> </w:t>
-      </w:r>
-      <w:proofErr w:type="spellStart"/>
-      <w:r>
-        <w:t>algoritmů</w:t>
-      </w:r>
-      <w:proofErr w:type="spellEnd"/>
-      <w:r>
-        <w:t xml:space="preserve">. </w:t>
-      </w:r>
-      <w:proofErr w:type="spellStart"/>
-      <w:r>
-        <w:t>Jazyk</w:t>
-      </w:r>
-      <w:proofErr w:type="spellEnd"/>
-      <w:r>
-        <w:t xml:space="preserve"> Python </w:t>
-      </w:r>
-      <w:proofErr w:type="spellStart"/>
-      <w:r>
-        <w:t>umí</w:t>
-      </w:r>
-      <w:proofErr w:type="spellEnd"/>
-      <w:r>
-        <w:t xml:space="preserve"> </w:t>
-      </w:r>
-      <w:proofErr w:type="spellStart"/>
-      <w:r>
-        <w:t>sbírat</w:t>
-      </w:r>
-      <w:proofErr w:type="spellEnd"/>
-      <w:r>
-        <w:t xml:space="preserve"> </w:t>
-      </w:r>
-      <w:proofErr w:type="spellStart"/>
-      <w:r>
-        <w:t>přes</w:t>
-      </w:r>
-      <w:proofErr w:type="spellEnd"/>
-      <w:r>
-        <w:t xml:space="preserve"> </w:t>
-      </w:r>
-      <w:proofErr w:type="spellStart"/>
-      <w:r>
-        <w:t>ovladače</w:t>
-      </w:r>
-      <w:proofErr w:type="spellEnd"/>
-      <w:r>
-        <w:t xml:space="preserve"> </w:t>
-      </w:r>
-      <w:proofErr w:type="spellStart"/>
-      <w:r>
-        <w:t>hardwarových</w:t>
-      </w:r>
-      <w:proofErr w:type="spellEnd"/>
-      <w:r>
-        <w:t xml:space="preserve"> </w:t>
-      </w:r>
-      <w:proofErr w:type="spellStart"/>
-      <w:r>
-        <w:t>zařízení</w:t>
-      </w:r>
-      <w:proofErr w:type="spellEnd"/>
-      <w:r>
-        <w:t xml:space="preserve"> </w:t>
-      </w:r>
-      <w:proofErr w:type="spellStart"/>
-      <w:r>
-        <w:t>různá</w:t>
-      </w:r>
-      <w:proofErr w:type="spellEnd"/>
-      <w:r>
-        <w:t xml:space="preserve"> </w:t>
-      </w:r>
-      <w:proofErr w:type="spellStart"/>
-      <w:r>
-        <w:t>fyzická</w:t>
-      </w:r>
-      <w:proofErr w:type="spellEnd"/>
-      <w:r>
-        <w:t xml:space="preserve"> a </w:t>
-      </w:r>
-      <w:proofErr w:type="spellStart"/>
-      <w:r>
-        <w:t>fyzikální</w:t>
-      </w:r>
-      <w:proofErr w:type="spellEnd"/>
-      <w:r>
-        <w:t xml:space="preserve"> data. </w:t>
-      </w:r>
-      <w:proofErr w:type="spellStart"/>
-      <w:r>
-        <w:t>Můžete</w:t>
-      </w:r>
-      <w:proofErr w:type="spellEnd"/>
-      <w:r>
-        <w:t xml:space="preserve"> </w:t>
-      </w:r>
-      <w:proofErr w:type="spellStart"/>
-      <w:r>
-        <w:t>i</w:t>
-      </w:r>
-      <w:proofErr w:type="spellEnd"/>
-      <w:r>
-        <w:t xml:space="preserve"> </w:t>
-      </w:r>
-      <w:proofErr w:type="spellStart"/>
-      <w:r>
-        <w:t>sbírat</w:t>
-      </w:r>
-      <w:proofErr w:type="spellEnd"/>
-      <w:r>
-        <w:t xml:space="preserve"> data z </w:t>
-      </w:r>
-      <w:proofErr w:type="spellStart"/>
-      <w:r>
-        <w:t>historie</w:t>
-      </w:r>
-      <w:proofErr w:type="spellEnd"/>
-      <w:r>
-        <w:t xml:space="preserve"> </w:t>
-      </w:r>
-      <w:proofErr w:type="spellStart"/>
-      <w:r>
-        <w:t>prohlížeče</w:t>
-      </w:r>
-      <w:proofErr w:type="spellEnd"/>
-      <w:r>
-        <w:t xml:space="preserve">, </w:t>
-      </w:r>
-      <w:proofErr w:type="spellStart"/>
-      <w:r>
-        <w:t>snímání</w:t>
-      </w:r>
-      <w:proofErr w:type="spellEnd"/>
-      <w:r>
-        <w:t xml:space="preserve"> </w:t>
-      </w:r>
-      <w:proofErr w:type="spellStart"/>
-      <w:r>
-        <w:t>pohybu</w:t>
-      </w:r>
-      <w:proofErr w:type="spellEnd"/>
-      <w:r>
-        <w:t xml:space="preserve"> </w:t>
-      </w:r>
-      <w:proofErr w:type="spellStart"/>
-      <w:r>
-        <w:t>myší</w:t>
-      </w:r>
-      <w:proofErr w:type="spellEnd"/>
-      <w:r>
-        <w:t xml:space="preserve">, </w:t>
-      </w:r>
-      <w:proofErr w:type="spellStart"/>
-      <w:r>
-        <w:t>vyzvání</w:t>
-      </w:r>
-      <w:proofErr w:type="spellEnd"/>
-      <w:r>
-        <w:t xml:space="preserve"> </w:t>
-      </w:r>
-      <w:proofErr w:type="spellStart"/>
-      <w:r>
-        <w:t>uživatele</w:t>
-      </w:r>
-      <w:proofErr w:type="spellEnd"/>
-      <w:r>
-        <w:t xml:space="preserve"> </w:t>
-      </w:r>
-      <w:proofErr w:type="spellStart"/>
-      <w:r>
-        <w:t>zadat</w:t>
-      </w:r>
-      <w:proofErr w:type="spellEnd"/>
-      <w:r>
-        <w:t xml:space="preserve"> </w:t>
-      </w:r>
-      <w:proofErr w:type="spellStart"/>
-      <w:r>
-        <w:t>náhodné</w:t>
-      </w:r>
-      <w:proofErr w:type="spellEnd"/>
-      <w:r>
-        <w:t xml:space="preserve"> </w:t>
-      </w:r>
-      <w:proofErr w:type="spellStart"/>
-      <w:r>
-        <w:t>úhozy</w:t>
-      </w:r>
-      <w:proofErr w:type="spellEnd"/>
-      <w:r>
-        <w:t xml:space="preserve"> do </w:t>
-      </w:r>
-      <w:proofErr w:type="spellStart"/>
-      <w:r>
-        <w:t>klávesnice</w:t>
-      </w:r>
-      <w:proofErr w:type="spellEnd"/>
-      <w:r>
-        <w:t xml:space="preserve"> a </w:t>
-      </w:r>
-      <w:proofErr w:type="spellStart"/>
-      <w:r>
-        <w:t>jiná</w:t>
-      </w:r>
-      <w:proofErr w:type="spellEnd"/>
-      <w:r>
-        <w:t xml:space="preserve"> </w:t>
-      </w:r>
-      <w:proofErr w:type="spellStart"/>
-      <w:r>
-        <w:t>unikátní</w:t>
-      </w:r>
-      <w:proofErr w:type="spellEnd"/>
-      <w:r>
-        <w:t xml:space="preserve"> data </w:t>
-      </w:r>
-      <w:proofErr w:type="spellStart"/>
-      <w:r>
-        <w:t>uživatelů</w:t>
-      </w:r>
-      <w:proofErr w:type="spellEnd"/>
-      <w:r>
-        <w:t>.</w:t>
+      <w:r>
+        <w:t>Tento úkol bude poněkud kreativnější charakteru. Vaším úkolem je vytvořit vlastní generátor semínka do pseudonáhodných algoritmů. Jazyk Python umí sbírat přes ovladače hardwarových zařízení různá fyzická a fyzikální data. Můžete i sbírat data z historie prohlížeče, snímání pohybu myší, vyzvání uživatele zadat náhodné úhozy do klávesnice a jiná unikátní data uživatelů.</w:t>
       </w:r>
     </w:p>
     <w:p>
       <w:pPr>
-        <w:pStyle w:val="Heading2"/>
+        <w:pStyle w:val="Nadpis2"/>
       </w:pPr>
-      <w:proofErr w:type="spellStart"/>
-      <w:r>
-        <w:t>Řešení</w:t>
-      </w:r>
-      <w:proofErr w:type="spellEnd"/>
-      <w:r>
-        <w:t>:</w:t>
+      <w:r>
+        <w:t>Řešení:</w:t>
+      </w:r>
+    </w:p>
+    <w:p>
+      <w:r>
+        <w:t>Na řešení vytvoření generátoru náhodných čísel jsem využil informace o počítači a času. Mezi informace které jsem si o počítači zjistil za pomoci knihovny platform</w:t>
+      </w:r>
+      <w:r>
+        <w:t>. I</w:t>
+      </w:r>
+      <w:r>
+        <w:t xml:space="preserve">nformace o systému a jaký procesor </w:t>
+      </w:r>
+      <w:r>
+        <w:t xml:space="preserve">jsem poté za pomocí funkce cisloZeStringu převedl do čísla. </w:t>
+      </w:r>
+    </w:p>
+    <w:p>
+      <w:r>
+        <w:drawing>
+          <wp:inline distT="0" distB="0" distL="0" distR="0" wp14:anchorId="2ABA3FAF" wp14:editId="4629E27B">
+            <wp:extent cx="4906060" cy="1219370"/>
+            <wp:effectExtent l="0" t="0" r="8890" b="0"/>
+            <wp:docPr id="148228218" name="Obrázek 1" descr="Obsah obrázku text, snímek obrazovky, Písmo, řada/pruh&#10;&#10;Popis byl vytvořen automaticky"/>
+            <wp:cNvGraphicFramePr>
+              <a:graphicFrameLocks xmlns:a="http://schemas.openxmlformats.org/drawingml/2006/main" noChangeAspect="1"/>
+            </wp:cNvGraphicFramePr>
+            <a:graphic xmlns:a="http://schemas.openxmlformats.org/drawingml/2006/main">
+              <a:graphicData uri="http://schemas.openxmlformats.org/drawingml/2006/picture">
+                <pic:pic xmlns:pic="http://schemas.openxmlformats.org/drawingml/2006/picture">
+                  <pic:nvPicPr>
+                    <pic:cNvPr id="148228218" name="Obrázek 1" descr="Obsah obrázku text, snímek obrazovky, Písmo, řada/pruh&#10;&#10;Popis byl vytvořen automaticky"/>
+                    <pic:cNvPicPr/>
+                  </pic:nvPicPr>
+                  <pic:blipFill>
+                    <a:blip r:embed="rId4"/>
+                    <a:stretch>
+                      <a:fillRect/>
+                    </a:stretch>
+                  </pic:blipFill>
+                  <pic:spPr>
+                    <a:xfrm>
+                      <a:off x="0" y="0"/>
+                      <a:ext cx="4906060" cy="1219370"/>
+                    </a:xfrm>
+                    <a:prstGeom prst="rect">
+                      <a:avLst/>
+                    </a:prstGeom>
+                  </pic:spPr>
+                </pic:pic>
+              </a:graphicData>
+            </a:graphic>
+          </wp:inline>
+        </w:drawing>
+      </w:r>
+    </w:p>
+    <w:p>
+      <w:r>
+        <w:t>Semínko nakonec vznikalo z využití cpu uživatelem</w:t>
+      </w:r>
+      <w:r>
+        <w:t xml:space="preserve"> následně násobením informací o systému a aktuálnímu času. Pro větší znáhodnění jsem přidal parametr předešlé kam jsem házel </w:t>
+      </w:r>
+      <w:r>
+        <w:t xml:space="preserve">součet </w:t>
+      </w:r>
+      <w:r>
+        <w:t>již předešle vytvořen</w:t>
+      </w:r>
+      <w:r>
+        <w:t>ých</w:t>
+      </w:r>
+      <w:r>
+        <w:t xml:space="preserve"> čís</w:t>
+      </w:r>
+      <w:r>
+        <w:t xml:space="preserve">el </w:t>
+      </w:r>
+      <w:r>
+        <w:t>to se ve výsledku ukázalo jako velice dobrý krok jelikož výsledný generátor byl o hodně vylepšen. Semínko se nakonec vracelo v určitém rozpětí daném parametrem size a nakonec zaokrouhleno a vráceno.</w:t>
+      </w:r>
+    </w:p>
+    <w:p>
+      <w:r>
+        <w:drawing>
+          <wp:inline distT="0" distB="0" distL="0" distR="0" wp14:anchorId="7F761401" wp14:editId="2F8E9437">
+            <wp:extent cx="5972810" cy="2633345"/>
+            <wp:effectExtent l="0" t="0" r="8890" b="0"/>
+            <wp:docPr id="2116400086" name="Obrázek 1" descr="Obsah obrázku text, snímek obrazovky, Písmo, software&#10;&#10;Popis byl vytvořen automaticky"/>
+            <wp:cNvGraphicFramePr>
+              <a:graphicFrameLocks xmlns:a="http://schemas.openxmlformats.org/drawingml/2006/main" noChangeAspect="1"/>
+            </wp:cNvGraphicFramePr>
+            <a:graphic xmlns:a="http://schemas.openxmlformats.org/drawingml/2006/main">
+              <a:graphicData uri="http://schemas.openxmlformats.org/drawingml/2006/picture">
+                <pic:pic xmlns:pic="http://schemas.openxmlformats.org/drawingml/2006/picture">
+                  <pic:nvPicPr>
+                    <pic:cNvPr id="2116400086" name="Obrázek 1" descr="Obsah obrázku text, snímek obrazovky, Písmo, software&#10;&#10;Popis byl vytvořen automaticky"/>
+                    <pic:cNvPicPr/>
+                  </pic:nvPicPr>
+                  <pic:blipFill>
+                    <a:blip r:embed="rId5"/>
+                    <a:stretch>
+                      <a:fillRect/>
+                    </a:stretch>
+                  </pic:blipFill>
+                  <pic:spPr>
+                    <a:xfrm>
+                      <a:off x="0" y="0"/>
+                      <a:ext cx="5972810" cy="2633345"/>
+                    </a:xfrm>
+                    <a:prstGeom prst="rect">
+                      <a:avLst/>
+                    </a:prstGeom>
+                  </pic:spPr>
+                </pic:pic>
+              </a:graphicData>
+            </a:graphic>
+          </wp:inline>
+        </w:drawing>
+      </w:r>
+    </w:p>
+    <w:p/>
+    <w:p/>
+    <w:p/>
+    <w:p>
+      <w:r>
+        <w:rPr>
+          <w:noProof/>
+        </w:rPr>
+        <w:lastRenderedPageBreak/>
+        <w:drawing>
+          <wp:inline distT="0" distB="0" distL="0" distR="0" wp14:anchorId="10990FE8" wp14:editId="4FD610CD">
+            <wp:extent cx="5972810" cy="2697603"/>
+            <wp:effectExtent l="0" t="0" r="8890" b="7620"/>
+            <wp:docPr id="447459272" name="Obrázek 2" descr="Obsah obrázku snímek obrazovky, text, vzor&#10;&#10;Popis byl vytvořen automaticky"/>
+            <wp:cNvGraphicFramePr>
+              <a:graphicFrameLocks xmlns:a="http://schemas.openxmlformats.org/drawingml/2006/main" noChangeAspect="1"/>
+            </wp:cNvGraphicFramePr>
+            <a:graphic xmlns:a="http://schemas.openxmlformats.org/drawingml/2006/main">
+              <a:graphicData uri="http://schemas.openxmlformats.org/drawingml/2006/picture">
+                <pic:pic xmlns:pic="http://schemas.openxmlformats.org/drawingml/2006/picture">
+                  <pic:nvPicPr>
+                    <pic:cNvPr id="447459272" name="Obrázek 2" descr="Obsah obrázku snímek obrazovky, text, vzor&#10;&#10;Popis byl vytvořen automaticky"/>
+                    <pic:cNvPicPr>
+                      <a:picLocks noChangeAspect="1" noChangeArrowheads="1"/>
+                    </pic:cNvPicPr>
+                  </pic:nvPicPr>
+                  <pic:blipFill>
+                    <a:blip r:embed="rId6">
+                      <a:extLst>
+                        <a:ext uri="{28A0092B-C50C-407E-A947-70E740481C1C}">
+                          <a14:useLocalDpi xmlns:a14="http://schemas.microsoft.com/office/drawing/2010/main" val="0"/>
+                        </a:ext>
+                      </a:extLst>
+                    </a:blip>
+                    <a:srcRect/>
+                    <a:stretch>
+                      <a:fillRect/>
+                    </a:stretch>
+                  </pic:blipFill>
+                  <pic:spPr bwMode="auto">
+                    <a:xfrm>
+                      <a:off x="0" y="0"/>
+                      <a:ext cx="5972810" cy="2697603"/>
+                    </a:xfrm>
+                    <a:prstGeom prst="rect">
+                      <a:avLst/>
+                    </a:prstGeom>
+                    <a:noFill/>
+                    <a:ln>
+                      <a:noFill/>
+                    </a:ln>
+                  </pic:spPr>
+                </pic:pic>
+              </a:graphicData>
+            </a:graphic>
+          </wp:inline>
+        </w:drawing>
+      </w:r>
+      <w:r>
+        <w:drawing>
+          <wp:inline distT="0" distB="0" distL="0" distR="0" wp14:anchorId="6E983269" wp14:editId="5FD2CE98">
+            <wp:extent cx="3048425" cy="819264"/>
+            <wp:effectExtent l="0" t="0" r="0" b="0"/>
+            <wp:docPr id="1941412127" name="Obrázek 1"/>
+            <wp:cNvGraphicFramePr>
+              <a:graphicFrameLocks xmlns:a="http://schemas.openxmlformats.org/drawingml/2006/main" noChangeAspect="1"/>
+            </wp:cNvGraphicFramePr>
+            <a:graphic xmlns:a="http://schemas.openxmlformats.org/drawingml/2006/main">
+              <a:graphicData uri="http://schemas.openxmlformats.org/drawingml/2006/picture">
+                <pic:pic xmlns:pic="http://schemas.openxmlformats.org/drawingml/2006/picture">
+                  <pic:nvPicPr>
+                    <pic:cNvPr id="1941412127" name=""/>
+                    <pic:cNvPicPr/>
+                  </pic:nvPicPr>
+                  <pic:blipFill>
+                    <a:blip r:embed="rId7"/>
+                    <a:stretch>
+                      <a:fillRect/>
+                    </a:stretch>
+                  </pic:blipFill>
+                  <pic:spPr>
+                    <a:xfrm>
+                      <a:off x="0" y="0"/>
+                      <a:ext cx="3048425" cy="819264"/>
+                    </a:xfrm>
+                    <a:prstGeom prst="rect">
+                      <a:avLst/>
+                    </a:prstGeom>
+                  </pic:spPr>
+                </pic:pic>
+              </a:graphicData>
+            </a:graphic>
+          </wp:inline>
+        </w:drawing>
+      </w:r>
+    </w:p>
+    <w:p/>
+    <w:p/>
+    <w:p>
+      <w:r>
+        <w:rPr>
+          <w:noProof/>
+        </w:rPr>
+        <w:drawing>
+          <wp:inline distT="0" distB="0" distL="0" distR="0" wp14:anchorId="07FF5715" wp14:editId="69BC8689">
+            <wp:extent cx="5969000" cy="2597150"/>
+            <wp:effectExtent l="0" t="0" r="0" b="0"/>
+            <wp:docPr id="225427918" name="Obrázek 1" descr="Obsah obrázku text, snímek obrazovky, vzor&#10;&#10;Popis byl vytvořen automaticky"/>
+            <wp:cNvGraphicFramePr>
+              <a:graphicFrameLocks xmlns:a="http://schemas.openxmlformats.org/drawingml/2006/main" noChangeAspect="1"/>
+            </wp:cNvGraphicFramePr>
+            <a:graphic xmlns:a="http://schemas.openxmlformats.org/drawingml/2006/main">
+              <a:graphicData uri="http://schemas.openxmlformats.org/drawingml/2006/picture">
+                <pic:pic xmlns:pic="http://schemas.openxmlformats.org/drawingml/2006/picture">
+                  <pic:nvPicPr>
+                    <pic:cNvPr id="225427918" name="Obrázek 1" descr="Obsah obrázku text, snímek obrazovky, vzor&#10;&#10;Popis byl vytvořen automaticky"/>
+                    <pic:cNvPicPr>
+                      <a:picLocks noChangeAspect="1" noChangeArrowheads="1"/>
+                    </pic:cNvPicPr>
+                  </pic:nvPicPr>
+                  <pic:blipFill>
+                    <a:blip r:embed="rId8">
+                      <a:extLst>
+                        <a:ext uri="{28A0092B-C50C-407E-A947-70E740481C1C}">
+                          <a14:useLocalDpi xmlns:a14="http://schemas.microsoft.com/office/drawing/2010/main" val="0"/>
+                        </a:ext>
+                      </a:extLst>
+                    </a:blip>
+                    <a:srcRect/>
+                    <a:stretch>
+                      <a:fillRect/>
+                    </a:stretch>
+                  </pic:blipFill>
+                  <pic:spPr bwMode="auto">
+                    <a:xfrm>
+                      <a:off x="0" y="0"/>
+                      <a:ext cx="5969000" cy="2597150"/>
+                    </a:xfrm>
+                    <a:prstGeom prst="rect">
+                      <a:avLst/>
+                    </a:prstGeom>
+                    <a:noFill/>
+                    <a:ln>
+                      <a:noFill/>
+                    </a:ln>
+                  </pic:spPr>
+                </pic:pic>
+              </a:graphicData>
+            </a:graphic>
+          </wp:inline>
+        </w:drawing>
+      </w:r>
+      <w:r>
+        <w:drawing>
+          <wp:inline distT="0" distB="0" distL="0" distR="0" wp14:anchorId="33455CB2" wp14:editId="0701F08F">
+            <wp:extent cx="2962688" cy="752580"/>
+            <wp:effectExtent l="0" t="0" r="9525" b="9525"/>
+            <wp:docPr id="806040900" name="Obrázek 1" descr="Obsah obrázku text, Písmo, snímek obrazovky, typografie&#10;&#10;Popis byl vytvořen automaticky"/>
+            <wp:cNvGraphicFramePr>
+              <a:graphicFrameLocks xmlns:a="http://schemas.openxmlformats.org/drawingml/2006/main" noChangeAspect="1"/>
+            </wp:cNvGraphicFramePr>
+            <a:graphic xmlns:a="http://schemas.openxmlformats.org/drawingml/2006/main">
+              <a:graphicData uri="http://schemas.openxmlformats.org/drawingml/2006/picture">
+                <pic:pic xmlns:pic="http://schemas.openxmlformats.org/drawingml/2006/picture">
+                  <pic:nvPicPr>
+                    <pic:cNvPr id="806040900" name="Obrázek 1" descr="Obsah obrázku text, Písmo, snímek obrazovky, typografie&#10;&#10;Popis byl vytvořen automaticky"/>
+                    <pic:cNvPicPr/>
+                  </pic:nvPicPr>
+                  <pic:blipFill>
+                    <a:blip r:embed="rId9"/>
+                    <a:stretch>
+                      <a:fillRect/>
+                    </a:stretch>
+                  </pic:blipFill>
+                  <pic:spPr>
+                    <a:xfrm>
+                      <a:off x="0" y="0"/>
+                      <a:ext cx="2962688" cy="752580"/>
+                    </a:xfrm>
+                    <a:prstGeom prst="rect">
+                      <a:avLst/>
+                    </a:prstGeom>
+                  </pic:spPr>
+                </pic:pic>
+              </a:graphicData>
+            </a:graphic>
+          </wp:inline>
+        </w:drawing>
       </w:r>
     </w:p>
     <w:sectPr>
@@ -811,15 +744,18 @@
     <w:lsdException w:name="Unresolved Mention" w:semiHidden="1" w:unhideWhenUsed="1"/>
     <w:lsdException w:name="Smart Link" w:semiHidden="1" w:unhideWhenUsed="1"/>
   </w:latentStyles>
-  <w:style w:type="paragraph" w:default="1" w:styleId="Normal">
+  <w:style w:type="paragraph" w:default="1" w:styleId="Normln">
     <w:name w:val="Normal"/>
     <w:qFormat/>
+    <w:rPr>
+      <w:lang w:val="cs-CZ"/>
+    </w:rPr>
   </w:style>
-  <w:style w:type="paragraph" w:styleId="Heading1">
+  <w:style w:type="paragraph" w:styleId="Nadpis1">
     <w:name w:val="heading 1"/>
-    <w:basedOn w:val="Normal"/>
-    <w:next w:val="Normal"/>
-    <w:link w:val="Heading1Char"/>
+    <w:basedOn w:val="Normln"/>
+    <w:next w:val="Normln"/>
+    <w:link w:val="Nadpis1Char"/>
     <w:uiPriority w:val="9"/>
     <w:qFormat/>
     <w:rsid w:val="00BA4BEC"/>
@@ -836,11 +772,11 @@
       <w:szCs w:val="32"/>
     </w:rPr>
   </w:style>
-  <w:style w:type="paragraph" w:styleId="Heading2">
+  <w:style w:type="paragraph" w:styleId="Nadpis2">
     <w:name w:val="heading 2"/>
-    <w:basedOn w:val="Normal"/>
-    <w:next w:val="Normal"/>
-    <w:link w:val="Heading2Char"/>
+    <w:basedOn w:val="Normln"/>
+    <w:next w:val="Normln"/>
+    <w:link w:val="Nadpis2Char"/>
     <w:uiPriority w:val="9"/>
     <w:unhideWhenUsed/>
     <w:qFormat/>
@@ -858,13 +794,13 @@
       <w:szCs w:val="26"/>
     </w:rPr>
   </w:style>
-  <w:style w:type="character" w:default="1" w:styleId="DefaultParagraphFont">
+  <w:style w:type="character" w:default="1" w:styleId="Standardnpsmoodstavce">
     <w:name w:val="Default Paragraph Font"/>
     <w:uiPriority w:val="1"/>
     <w:semiHidden/>
     <w:unhideWhenUsed/>
   </w:style>
-  <w:style w:type="table" w:default="1" w:styleId="TableNormal">
+  <w:style w:type="table" w:default="1" w:styleId="Normlntabulka">
     <w:name w:val="Normal Table"/>
     <w:uiPriority w:val="99"/>
     <w:semiHidden/>
@@ -879,16 +815,16 @@
       </w:tblCellMar>
     </w:tblPr>
   </w:style>
-  <w:style w:type="numbering" w:default="1" w:styleId="NoList">
+  <w:style w:type="numbering" w:default="1" w:styleId="Bezseznamu">
     <w:name w:val="No List"/>
     <w:uiPriority w:val="99"/>
     <w:semiHidden/>
     <w:unhideWhenUsed/>
   </w:style>
-  <w:style w:type="character" w:customStyle="1" w:styleId="Heading1Char">
-    <w:name w:val="Heading 1 Char"/>
-    <w:basedOn w:val="DefaultParagraphFont"/>
-    <w:link w:val="Heading1"/>
+  <w:style w:type="character" w:customStyle="1" w:styleId="Nadpis1Char">
+    <w:name w:val="Nadpis 1 Char"/>
+    <w:basedOn w:val="Standardnpsmoodstavce"/>
+    <w:link w:val="Nadpis1"/>
     <w:uiPriority w:val="9"/>
     <w:rsid w:val="00BA4BEC"/>
     <w:rPr>
@@ -898,10 +834,10 @@
       <w:szCs w:val="32"/>
     </w:rPr>
   </w:style>
-  <w:style w:type="character" w:customStyle="1" w:styleId="Heading2Char">
-    <w:name w:val="Heading 2 Char"/>
-    <w:basedOn w:val="DefaultParagraphFont"/>
-    <w:link w:val="Heading2"/>
+  <w:style w:type="character" w:customStyle="1" w:styleId="Nadpis2Char">
+    <w:name w:val="Nadpis 2 Char"/>
+    <w:basedOn w:val="Standardnpsmoodstavce"/>
+    <w:link w:val="Nadpis2"/>
     <w:uiPriority w:val="9"/>
     <w:rsid w:val="00BA4BEC"/>
     <w:rPr>

</xml_diff>